<commit_message>
Update code + DBScript
</commit_message>
<xml_diff>
--- a/Document/Requirement/IMS-datacenter_Req-analysis_22012016.docx
+++ b/Document/Requirement/IMS-datacenter_Req-analysis_22012016.docx
@@ -585,6 +585,30 @@
         </w:rPr>
         <w:t>Pending (sau khi shift head accept request. Lúc này khách hàng ko thể update hay cancel request nữa)</w:t>
       </w:r>
+      <w:r>
+        <w:rPr>
+          <w:rFonts w:eastAsia="Times New Roman" w:cs="Times New Roman"/>
+          <w:szCs w:val="24"/>
+          <w:lang w:val="vi-VN" w:eastAsia="ja-JP"/>
+        </w:rPr>
+        <w:t xml:space="preserve"> </w:t>
+      </w:r>
+      <w:r>
+        <w:rPr>
+          <w:rFonts w:eastAsia="Times New Roman" w:cs="Times New Roman"/>
+          <w:szCs w:val="24"/>
+          <w:lang w:eastAsia="ja-JP"/>
+        </w:rPr>
+        <w:sym w:font="Wingdings" w:char="F0E0"/>
+      </w:r>
+      <w:r>
+        <w:rPr>
+          <w:rFonts w:eastAsia="Times New Roman" w:cs="Times New Roman"/>
+          <w:szCs w:val="24"/>
+          <w:lang w:val="vi-VN" w:eastAsia="ja-JP"/>
+        </w:rPr>
+        <w:t xml:space="preserve"> request ở trạng thái pending sẽ hiện lên</w:t>
+      </w:r>
     </w:p>
     <w:p>
       <w:pPr>
@@ -615,6 +639,30 @@
         </w:rPr>
         <w:t xml:space="preserve"> phải có để lưu thời gian khách đến, và nhân viên đón khách lúc mới vào</w:t>
       </w:r>
+      <w:r>
+        <w:rPr>
+          <w:rFonts w:eastAsia="Times New Roman" w:cs="Times New Roman"/>
+          <w:szCs w:val="24"/>
+          <w:lang w:val="vi-VN" w:eastAsia="ja-JP"/>
+        </w:rPr>
+        <w:t xml:space="preserve"> </w:t>
+      </w:r>
+      <w:r>
+        <w:rPr>
+          <w:rFonts w:eastAsia="Times New Roman" w:cs="Times New Roman"/>
+          <w:szCs w:val="24"/>
+          <w:lang w:eastAsia="ja-JP"/>
+        </w:rPr>
+        <w:sym w:font="Wingdings" w:char="F0E0"/>
+      </w:r>
+      <w:r>
+        <w:rPr>
+          <w:rFonts w:eastAsia="Times New Roman" w:cs="Times New Roman"/>
+          <w:szCs w:val="24"/>
+          <w:lang w:val="vi-VN" w:eastAsia="ja-JP"/>
+        </w:rPr>
+        <w:t xml:space="preserve"> request sẽ hiện lên (Chỉ khi nhân viên bấm Done thì mới tắt)</w:t>
+      </w:r>
     </w:p>
     <w:p>
       <w:pPr>
@@ -687,17 +735,7 @@
           <w:szCs w:val="24"/>
           <w:lang w:val="vi-VN" w:eastAsia="ja-JP"/>
         </w:rPr>
-        <w:t>Rejected : khi khách hàng có reque</w:t>
-      </w:r>
-      <w:bookmarkStart w:id="0" w:name="_GoBack"/>
-      <w:bookmarkEnd w:id="0"/>
-      <w:r>
-        <w:rPr>
-          <w:rFonts w:eastAsia="Times New Roman" w:cs="Times New Roman"/>
-          <w:szCs w:val="24"/>
-          <w:lang w:val="vi-VN" w:eastAsia="ja-JP"/>
-        </w:rPr>
-        <w:t>st hẹn đến, nhưng ko đến, thì nhân viên cuối ngày sẽ bấm nút để reject request</w:t>
+        <w:t>Rejected : khi khách hàng có request hẹn đến, nhưng ko đến, thì nhân viên cuối ngày sẽ bấm nút để reject request</w:t>
       </w:r>
     </w:p>
     <w:p>
@@ -1051,15 +1089,85 @@
     </w:p>
     <w:p>
       <w:pPr>
-        <w:rPr>
-          <w:b/>
+        <w:spacing w:before="100" w:beforeAutospacing="1" w:after="100" w:afterAutospacing="1" w:line="240" w:lineRule="auto"/>
+        <w:rPr>
+          <w:rFonts w:eastAsia="Times New Roman" w:cs="Times New Roman"/>
+          <w:b/>
+          <w:szCs w:val="24"/>
           <w:u w:val="single"/>
-        </w:rPr>
-      </w:pPr>
-      <w:r>
-        <w:rPr>
-          <w:b/>
+          <w:lang w:eastAsia="ja-JP"/>
+        </w:rPr>
+      </w:pPr>
+      <w:bookmarkStart w:id="0" w:name="_GoBack"/>
+      <w:r>
+        <w:rPr>
+          <w:rFonts w:eastAsia="Times New Roman" w:cs="Times New Roman"/>
+          <w:b/>
+          <w:szCs w:val="24"/>
           <w:u w:val="single"/>
+          <w:lang w:eastAsia="ja-JP"/>
+        </w:rPr>
+        <w:t>Status của User:</w:t>
+      </w:r>
+    </w:p>
+    <w:bookmarkEnd w:id="0"/>
+    <w:p>
+      <w:pPr>
+        <w:pStyle w:val="ListParagraph"/>
+        <w:numPr>
+          <w:ilvl w:val="1"/>
+          <w:numId w:val="12"/>
+        </w:numPr>
+        <w:spacing w:before="100" w:beforeAutospacing="1" w:after="100" w:afterAutospacing="1" w:line="240" w:lineRule="auto"/>
+        <w:rPr>
+          <w:rFonts w:eastAsia="Times New Roman" w:cs="Times New Roman"/>
+          <w:szCs w:val="24"/>
+          <w:lang w:eastAsia="ja-JP"/>
+        </w:rPr>
+      </w:pPr>
+      <w:r>
+        <w:rPr>
+          <w:rFonts w:eastAsia="Times New Roman" w:cs="Times New Roman"/>
+          <w:szCs w:val="24"/>
+          <w:lang w:eastAsia="ja-JP"/>
+        </w:rPr>
+        <w:t>Activate</w:t>
+      </w:r>
+    </w:p>
+    <w:p>
+      <w:pPr>
+        <w:pStyle w:val="ListParagraph"/>
+        <w:numPr>
+          <w:ilvl w:val="1"/>
+          <w:numId w:val="12"/>
+        </w:numPr>
+        <w:spacing w:before="100" w:beforeAutospacing="1" w:after="100" w:afterAutospacing="1" w:line="240" w:lineRule="auto"/>
+        <w:rPr>
+          <w:rFonts w:eastAsia="Times New Roman" w:cs="Times New Roman"/>
+          <w:szCs w:val="24"/>
+          <w:lang w:eastAsia="ja-JP"/>
+        </w:rPr>
+      </w:pPr>
+      <w:r>
+        <w:rPr>
+          <w:rFonts w:eastAsia="Times New Roman" w:cs="Times New Roman"/>
+          <w:szCs w:val="24"/>
+          <w:lang w:eastAsia="ja-JP"/>
+        </w:rPr>
+        <w:t>Deactivate</w:t>
+      </w:r>
+    </w:p>
+    <w:p>
+      <w:pPr>
+        <w:rPr>
+          <w:b/>
+          <w:u w:val="single"/>
+        </w:rPr>
+      </w:pPr>
+      <w:r>
+        <w:rPr>
+          <w:b/>
+          <w:u w:val="single"/>
         </w:rPr>
         <w:t>Customer gửi request</w:t>
       </w:r>
@@ -1120,12 +1228,10 @@
         <w:t xml:space="preserve">) của người có thể đi thay thế, để mỗi lần tạo request chọn cho nhanh mà </w:t>
       </w:r>
       <w:proofErr w:type="spellStart"/>
-      <w:proofErr w:type="gramStart"/>
       <w:r>
         <w:t>ko</w:t>
       </w:r>
       <w:proofErr w:type="spellEnd"/>
-      <w:proofErr w:type="gramEnd"/>
       <w:r>
         <w:t xml:space="preserve"> cần nhớ </w:t>
       </w:r>
@@ -1143,15 +1249,7 @@
     </w:p>
     <w:p>
       <w:r>
-        <w:t xml:space="preserve">Ngoài request “Visit”, thì cả set up server cũng phải ghi Server cụ thể </w:t>
-      </w:r>
-      <w:proofErr w:type="gramStart"/>
-      <w:r>
-        <w:t>ra(</w:t>
-      </w:r>
-      <w:proofErr w:type="gramEnd"/>
-      <w:r>
-        <w:t xml:space="preserve"> thầy kêu bỏ request visit datacenter, nhưng bỏ sẽ dễ bị bắt bẻ, nên để luôn)</w:t>
+        <w:t>Ngoài request “Visit”, thì cả set up server cũng phải ghi Server cụ thể ra( thầy kêu bỏ request visit datacenter, nhưng bỏ sẽ dễ bị bắt bẻ, nên để luôn)</w:t>
       </w:r>
     </w:p>
     <w:p>
@@ -1183,6 +1281,7 @@
         </w:numPr>
       </w:pPr>
       <w:r>
+        <w:lastRenderedPageBreak/>
         <w:t>Cần có 1 chỗ cho khách hàng xem lịch sử gửi request, và thay đổi or cancel request</w:t>
       </w:r>
     </w:p>
@@ -1626,6 +1725,7 @@
         </w:numPr>
       </w:pPr>
       <w:r>
+        <w:lastRenderedPageBreak/>
         <w:t xml:space="preserve">Chỉ có request Assign new IP và request Change IP thì nhân viên mới có nút Reject </w:t>
       </w:r>
       <w:r>
@@ -2014,21 +2114,14 @@
         </w:numPr>
       </w:pPr>
       <w:r>
+        <w:lastRenderedPageBreak/>
         <w:t>Đánh thứ tự U trên rack từ dưới lên trên 1</w:t>
       </w:r>
       <w:r>
         <w:sym w:font="Wingdings" w:char="F0E0"/>
       </w:r>
       <w:r>
-        <w:t xml:space="preserve">42. Tên của Rack sẽ được chỉ định ở bên ngoài, lúc nhập mới rack thì chỉ cần đánh tên </w:t>
-      </w:r>
-      <w:proofErr w:type="gramStart"/>
-      <w:r>
-        <w:t>theo</w:t>
-      </w:r>
-      <w:proofErr w:type="gramEnd"/>
-      <w:r>
-        <w:t xml:space="preserve"> chỉ định. Ví dụ: A4, B6, C9. Vị trí của server sẽ được xác định ví dụ: A5U1</w:t>
+        <w:t>42. Tên của Rack sẽ được chỉ định ở bên ngoài, lúc nhập mới rack thì chỉ cần đánh tên theo chỉ định. Ví dụ: A4, B6, C9. Vị trí của server sẽ được xác định ví dụ: A5U1</w:t>
       </w:r>
     </w:p>
     <w:p>
@@ -2076,12 +2169,10 @@
         <w:t xml:space="preserve"> Lúc accept request chỉ hiện nút Accept. </w:t>
       </w:r>
       <w:proofErr w:type="spellStart"/>
-      <w:proofErr w:type="gramStart"/>
       <w:r>
         <w:t>Ko</w:t>
       </w:r>
       <w:proofErr w:type="spellEnd"/>
-      <w:proofErr w:type="gramEnd"/>
       <w:r>
         <w:t xml:space="preserve"> hiển thị mục Assign staff khác làm. Chỉ đến khi vào ca trực, shift head check những cuộc hẹn có trong ca trực và assign staff cùng ca trực làm (mở thông tin cuộc hẹn lên, sẽ có chỗ cho Assign</w:t>
       </w:r>
@@ -2466,6 +2557,7 @@
           <w:szCs w:val="24"/>
           <w:lang w:val="vi-VN" w:eastAsia="ja-JP"/>
         </w:rPr>
+        <w:lastRenderedPageBreak/>
         <w:t>- Hệ thống chỉ quản lý server của khách hàng</w:t>
       </w:r>
     </w:p>
@@ -2534,7 +2626,7 @@
 
 <file path=word/numbering.xml><?xml version="1.0" encoding="utf-8"?>
 <w:numbering xmlns:wpc="http://schemas.microsoft.com/office/word/2010/wordprocessingCanvas" xmlns:mc="http://schemas.openxmlformats.org/markup-compatibility/2006" xmlns:o="urn:schemas-microsoft-com:office:office" xmlns:r="http://schemas.openxmlformats.org/officeDocument/2006/relationships" xmlns:m="http://schemas.openxmlformats.org/officeDocument/2006/math" xmlns:v="urn:schemas-microsoft-com:vml" xmlns:wp14="http://schemas.microsoft.com/office/word/2010/wordprocessingDrawing" xmlns:wp="http://schemas.openxmlformats.org/drawingml/2006/wordprocessingDrawing" xmlns:w10="urn:schemas-microsoft-com:office:word" xmlns:w="http://schemas.openxmlformats.org/wordprocessingml/2006/main" xmlns:w14="http://schemas.microsoft.com/office/word/2010/wordml" xmlns:w15="http://schemas.microsoft.com/office/word/2012/wordml" xmlns:wpg="http://schemas.microsoft.com/office/word/2010/wordprocessingGroup" xmlns:wpi="http://schemas.microsoft.com/office/word/2010/wordprocessingInk" xmlns:wne="http://schemas.microsoft.com/office/word/2006/wordml" xmlns:wps="http://schemas.microsoft.com/office/word/2010/wordprocessingShape" mc:Ignorable="w14 w15 wp14">
-  <w:abstractNum w:abstractNumId="0" w15:restartNumberingAfterBreak="0">
+  <w:abstractNum w:abstractNumId="0">
     <w:nsid w:val="082B0A5F"/>
     <w:multiLevelType w:val="hybridMultilevel"/>
     <w:tmpl w:val="155270D4"/>
@@ -2646,7 +2738,7 @@
       </w:rPr>
     </w:lvl>
   </w:abstractNum>
-  <w:abstractNum w:abstractNumId="1" w15:restartNumberingAfterBreak="0">
+  <w:abstractNum w:abstractNumId="1">
     <w:nsid w:val="095A6160"/>
     <w:multiLevelType w:val="hybridMultilevel"/>
     <w:tmpl w:val="00C2940A"/>
@@ -2758,7 +2850,7 @@
       </w:rPr>
     </w:lvl>
   </w:abstractNum>
-  <w:abstractNum w:abstractNumId="2" w15:restartNumberingAfterBreak="0">
+  <w:abstractNum w:abstractNumId="2">
     <w:nsid w:val="0E8532AA"/>
     <w:multiLevelType w:val="multilevel"/>
     <w:tmpl w:val="D3866F78"/>
@@ -2871,7 +2963,7 @@
       </w:pPr>
     </w:lvl>
   </w:abstractNum>
-  <w:abstractNum w:abstractNumId="3" w15:restartNumberingAfterBreak="0">
+  <w:abstractNum w:abstractNumId="3">
     <w:nsid w:val="1C3F63EB"/>
     <w:multiLevelType w:val="multilevel"/>
     <w:tmpl w:val="DACC3E54"/>
@@ -2984,7 +3076,7 @@
       </w:pPr>
     </w:lvl>
   </w:abstractNum>
-  <w:abstractNum w:abstractNumId="4" w15:restartNumberingAfterBreak="0">
+  <w:abstractNum w:abstractNumId="4">
     <w:nsid w:val="30351FC7"/>
     <w:multiLevelType w:val="multilevel"/>
     <w:tmpl w:val="BD4EE8A2"/>
@@ -3097,7 +3189,7 @@
       </w:pPr>
     </w:lvl>
   </w:abstractNum>
-  <w:abstractNum w:abstractNumId="5" w15:restartNumberingAfterBreak="0">
+  <w:abstractNum w:abstractNumId="5">
     <w:nsid w:val="3879345D"/>
     <w:multiLevelType w:val="hybridMultilevel"/>
     <w:tmpl w:val="56EE7144"/>
@@ -3209,7 +3301,7 @@
       </w:rPr>
     </w:lvl>
   </w:abstractNum>
-  <w:abstractNum w:abstractNumId="6" w15:restartNumberingAfterBreak="0">
+  <w:abstractNum w:abstractNumId="6">
     <w:nsid w:val="3D772E69"/>
     <w:multiLevelType w:val="hybridMultilevel"/>
     <w:tmpl w:val="403237EC"/>
@@ -3321,7 +3413,7 @@
       </w:rPr>
     </w:lvl>
   </w:abstractNum>
-  <w:abstractNum w:abstractNumId="7" w15:restartNumberingAfterBreak="0">
+  <w:abstractNum w:abstractNumId="7">
     <w:nsid w:val="3E255AAD"/>
     <w:multiLevelType w:val="hybridMultilevel"/>
     <w:tmpl w:val="B9F6B862"/>
@@ -3433,7 +3525,7 @@
       </w:rPr>
     </w:lvl>
   </w:abstractNum>
-  <w:abstractNum w:abstractNumId="8" w15:restartNumberingAfterBreak="0">
+  <w:abstractNum w:abstractNumId="8">
     <w:nsid w:val="4D516BFF"/>
     <w:multiLevelType w:val="multilevel"/>
     <w:tmpl w:val="BD4EE8A2"/>
@@ -3546,7 +3638,7 @@
       </w:pPr>
     </w:lvl>
   </w:abstractNum>
-  <w:abstractNum w:abstractNumId="9" w15:restartNumberingAfterBreak="0">
+  <w:abstractNum w:abstractNumId="9">
     <w:nsid w:val="63C543BC"/>
     <w:multiLevelType w:val="multilevel"/>
     <w:tmpl w:val="75E4466E"/>
@@ -3659,7 +3751,7 @@
       </w:pPr>
     </w:lvl>
   </w:abstractNum>
-  <w:abstractNum w:abstractNumId="10" w15:restartNumberingAfterBreak="0">
+  <w:abstractNum w:abstractNumId="10">
     <w:nsid w:val="72A455C2"/>
     <w:multiLevelType w:val="multilevel"/>
     <w:tmpl w:val="7E2010EA"/>
@@ -3772,7 +3864,7 @@
       </w:pPr>
     </w:lvl>
   </w:abstractNum>
-  <w:abstractNum w:abstractNumId="11" w15:restartNumberingAfterBreak="0">
+  <w:abstractNum w:abstractNumId="11">
     <w:nsid w:val="79E8082A"/>
     <w:multiLevelType w:val="hybridMultilevel"/>
     <w:tmpl w:val="4F049CE2"/>

</xml_diff>